<commit_message>
Fix document corruption, uppercase context, signature normalization, Bond Assignment layout
- Fix XML repack corruption: use filename strings instead of stale ZipInfo objects
  when repacking .docx after hyperlink placeholder substitution (fixes document
  open errors from mismatched CRC/file sizes)
- Add generic _is_uppercase_context() to auto-uppercase values in ALL CAPS court
  captions (replaces hardcoded county/defendant_name special cases)
- Add normalize_signature_lines() to strip excessive underscores from /s/ signature
  lines (paragraph-aware to handle split runs)
- Fix Bond Assignment template: split defendant signature into two flush-right lines
- Fix DOR Motion to Dismiss: attorney_names typo → attorney_name
- Split assignee_address/assignee_city_state_zip for proper Bond Assignment layout
- Add test harness (tests/test_template_generation.py) - 55/55 templates passing

Co-Authored-By: Claude Opus 4.6 <noreply@anthropic.com>
</commit_message>
<xml_diff>
--- a/data/templates/Bond_Assignment_Templated.docx
+++ b/data/templates/Bond_Assignment_Templated.docx
@@ -1066,13 +1066,66 @@
         <w:rPr>
           <w:rFonts w:ascii="Times New Roman" w:hAnsi="Times New Roman"/>
         </w:rPr>
-        <w:t>SIGNATURE OF DEFENDANT</w:t>
-      </w:r>
-      <w:r>
-        <w:rPr>
-          <w:rFonts w:ascii="Times New Roman" w:hAnsi="Times New Roman"/>
-        </w:rPr>
-        <w:t>/ASSIGNOR</w:t>
+        <w:t>{{defendant_name}}</w:t>
+      </w:r>
+      <w:r>
+        <w:rPr>
+          <w:rFonts w:ascii="Times New Roman" w:hAnsi="Times New Roman"/>
+        </w:rPr>
+      </w:r>
+    </w:p>
+    <w:p>
+      <w:pPr>
+        <w:pStyle w:val="Body"/>
+        <w:rPr>
+          <w:rFonts w:ascii="Times New Roman" w:hAnsi="Times New Roman"/>
+        </w:rPr>
+      </w:pPr>
+      <w:r>
+        <w:rPr>
+          <w:rFonts w:ascii="Times New Roman" w:hAnsi="Times New Roman"/>
+        </w:rPr>
+        <w:tab/>
+        <w:tab/>
+        <w:tab/>
+        <w:tab/>
+        <w:tab/>
+      </w:r>
+      <w:r>
+        <w:rPr>
+          <w:rFonts w:ascii="Times New Roman" w:hAnsi="Times New Roman"/>
+        </w:rPr>
+        <w:t>DEFENDANT/ASSIGNOR</w:t>
+      </w:r>
+      <w:r>
+        <w:rPr>
+          <w:rFonts w:ascii="Times New Roman" w:hAnsi="Times New Roman"/>
+        </w:rPr>
+      </w:r>
+      <w:r>
+        <w:rPr>
+          <w:rFonts w:ascii="Times New Roman" w:hAnsi="Times New Roman"/>
+        </w:rPr>
+      </w:r>
+      <w:r>
+        <w:rPr>
+          <w:rFonts w:ascii="Times New Roman" w:hAnsi="Times New Roman"/>
+        </w:rPr>
+      </w:r>
+      <w:r>
+        <w:rPr>
+          <w:rFonts w:ascii="Times New Roman" w:hAnsi="Times New Roman"/>
+        </w:rPr>
+      </w:r>
+      <w:r>
+        <w:rPr>
+          <w:rFonts w:ascii="Times New Roman" w:hAnsi="Times New Roman"/>
+        </w:rPr>
+      </w:r>
+      <w:r>
+        <w:rPr>
+          <w:rFonts w:ascii="Times New Roman" w:hAnsi="Times New Roman"/>
+        </w:rPr>
       </w:r>
     </w:p>
     <w:p>

</xml_diff>